<commit_message>
Update Cole Hamilton Resume DEC 22 v3.pub.docx
</commit_message>
<xml_diff>
--- a/Resume Resources/Cole Hamilton Resume DEC 22 v3.pub.docx
+++ b/Resume Resources/Cole Hamilton Resume DEC 22 v3.pub.docx
@@ -540,7 +540,7 @@
           <w:szCs w:val="18"/>
         </w:rPr>
         <w:pict w14:anchorId="11BAA194">
-          <v:rect id="_x0000_i1030" alt="" style="width:468pt;height:.05pt;mso-width-percent:0;mso-height-percent:0;mso-width-percent:0;mso-height-percent:0" o:hralign="center" o:hrstd="t" o:hr="t" fillcolor="#a0a0a0" stroked="f"/>
+          <v:rect id="_x0000_i1032" alt="" style="width:468pt;height:.05pt;mso-width-percent:0;mso-height-percent:0;mso-width-percent:0;mso-height-percent:0" o:hralign="center" o:hrstd="t" o:hr="t" fillcolor="#a0a0a0" stroked="f"/>
         </w:pict>
       </w:r>
     </w:p>
@@ -766,8 +766,8 @@
         <w:rPr>
           <w:b/>
           <w:color w:val="005F65"/>
-          <w:sz w:val="20"/>
-          <w:szCs w:val="20"/>
+          <w:sz w:val="16"/>
+          <w:szCs w:val="16"/>
         </w:rPr>
       </w:pPr>
     </w:p>
@@ -887,6 +887,15 @@
           <w:sz w:val="20"/>
           <w:szCs w:val="20"/>
         </w:rPr>
+        <w:t xml:space="preserve">U.S. Army </w:t>
+      </w:r>
+      <w:r>
+        <w:rPr>
+          <w:b/>
+          <w:color w:val="005F65"/>
+          <w:sz w:val="20"/>
+          <w:szCs w:val="20"/>
+        </w:rPr>
         <w:t>5</w:t>
       </w:r>
       <w:r>
@@ -907,15 +916,6 @@
           <w:szCs w:val="20"/>
         </w:rPr>
         <w:t xml:space="preserve"> Recruiting Brigade Headquarters</w:t>
-      </w:r>
-      <w:r>
-        <w:rPr>
-          <w:b/>
-          <w:color w:val="005F65"/>
-          <w:sz w:val="20"/>
-          <w:szCs w:val="20"/>
-        </w:rPr>
-        <w:tab/>
       </w:r>
       <w:r>
         <w:rPr>
@@ -1066,7 +1066,15 @@
           <w:sz w:val="20"/>
           <w:szCs w:val="20"/>
         </w:rPr>
-        <w:t>Professional Experience</w:t>
+        <w:t>Contractor</w:t>
+      </w:r>
+      <w:r>
+        <w:rPr>
+          <w:b/>
+          <w:sz w:val="20"/>
+          <w:szCs w:val="20"/>
+        </w:rPr>
+        <w:t xml:space="preserve"> Experience</w:t>
       </w:r>
     </w:p>
     <w:p>
@@ -1083,8 +1091,8 @@
           <w:sz w:val="18"/>
           <w:szCs w:val="18"/>
         </w:rPr>
-        <w:pict w14:anchorId="5E1E46E3">
-          <v:rect id="_x0000_i1029" alt="" style="width:468pt;height:.05pt;mso-width-percent:0;mso-height-percent:0;mso-width-percent:0;mso-height-percent:0" o:hralign="center" o:hrstd="t" o:hr="t" fillcolor="#a0a0a0" stroked="f"/>
+        <w:pict w14:anchorId="3EC5904E">
+          <v:rect id="_x0000_i1031" alt="" style="width:468pt;height:.05pt;mso-width-percent:0;mso-height-percent:0;mso-width-percent:0;mso-height-percent:0" o:hralign="center" o:hrstd="t" o:hr="t" fillcolor="#a0a0a0" stroked="f"/>
         </w:pict>
       </w:r>
     </w:p>
@@ -1112,7 +1120,16 @@
           <w:sz w:val="20"/>
           <w:szCs w:val="20"/>
         </w:rPr>
-        <w:t xml:space="preserve"> – </w:t>
+        <w:t xml:space="preserve"> </w:t>
+      </w:r>
+      <w:r>
+        <w:rPr>
+          <w:b/>
+          <w:color w:val="005F65"/>
+          <w:sz w:val="20"/>
+          <w:szCs w:val="20"/>
+        </w:rPr>
+        <w:t xml:space="preserve">– </w:t>
       </w:r>
       <w:r>
         <w:rPr>
@@ -1158,7 +1175,42 @@
           <w:szCs w:val="20"/>
         </w:rPr>
         <w:tab/>
-        <w:t>Jul 2022 - Present</w:t>
+      </w:r>
+      <w:r>
+        <w:rPr>
+          <w:b/>
+          <w:color w:val="005F65"/>
+          <w:sz w:val="20"/>
+          <w:szCs w:val="20"/>
+        </w:rPr>
+        <w:t>Jul</w:t>
+      </w:r>
+      <w:r>
+        <w:rPr>
+          <w:b/>
+          <w:color w:val="005F65"/>
+          <w:sz w:val="20"/>
+          <w:szCs w:val="20"/>
+        </w:rPr>
+        <w:t xml:space="preserve"> 202</w:t>
+      </w:r>
+      <w:r>
+        <w:rPr>
+          <w:b/>
+          <w:color w:val="005F65"/>
+          <w:sz w:val="20"/>
+          <w:szCs w:val="20"/>
+        </w:rPr>
+        <w:t>2</w:t>
+      </w:r>
+      <w:r>
+        <w:rPr>
+          <w:b/>
+          <w:color w:val="005F65"/>
+          <w:sz w:val="20"/>
+          <w:szCs w:val="20"/>
+        </w:rPr>
+        <w:t xml:space="preserve"> - Present</w:t>
       </w:r>
     </w:p>
     <w:p>
@@ -1235,7 +1287,6 @@
           <w:ilvl w:val="0"/>
           <w:numId w:val="8"/>
         </w:numPr>
-        <w:spacing w:before="100" w:beforeAutospacing="1" w:after="100" w:afterAutospacing="1" w:line="240" w:lineRule="auto"/>
         <w:rPr>
           <w:color w:val="282828"/>
           <w:sz w:val="20"/>
@@ -1373,6 +1424,33 @@
     <w:p>
       <w:pPr>
         <w:rPr>
+          <w:color w:val="282828"/>
+          <w:sz w:val="20"/>
+          <w:szCs w:val="20"/>
+          <w:lang w:val="en-US"/>
+        </w:rPr>
+      </w:pPr>
+    </w:p>
+    <w:p>
+      <w:pPr>
+        <w:rPr>
+          <w:b/>
+          <w:sz w:val="20"/>
+          <w:szCs w:val="20"/>
+        </w:rPr>
+      </w:pPr>
+      <w:r>
+        <w:rPr>
+          <w:b/>
+          <w:sz w:val="20"/>
+          <w:szCs w:val="20"/>
+        </w:rPr>
+        <w:t>Military Experience</w:t>
+      </w:r>
+    </w:p>
+    <w:p>
+      <w:pPr>
+        <w:rPr>
           <w:b/>
           <w:sz w:val="20"/>
           <w:szCs w:val="20"/>
@@ -1381,85 +1459,58 @@
       <w:r>
         <w:rPr>
           <w:noProof/>
-          <w:sz w:val="18"/>
-          <w:szCs w:val="18"/>
-        </w:rPr>
-        <w:pict w14:anchorId="05ED98E8">
-          <v:rect id="_x0000_i1028" alt="" style="width:468pt;height:.05pt;mso-width-percent:0;mso-height-percent:0;mso-width-percent:0;mso-height-percent:0" o:hralign="center" o:hrstd="t" o:hr="t" fillcolor="#a0a0a0" stroked="f"/>
+        </w:rPr>
+        <w:pict w14:anchorId="03F72716">
+          <v:rect id="_x0000_i1030" alt="" style="width:468pt;height:.05pt;mso-width-percent:0;mso-height-percent:0;mso-width-percent:0;mso-height-percent:0" o:hralign="center" o:hrstd="t" o:hr="t" fillcolor="#a0a0a0" stroked="f"/>
         </w:pict>
       </w:r>
     </w:p>
     <w:p>
       <w:pPr>
         <w:rPr>
-          <w:color w:val="282828"/>
-          <w:sz w:val="20"/>
-          <w:szCs w:val="20"/>
-        </w:rPr>
-      </w:pPr>
-      <w:r>
-        <w:rPr>
-          <w:b/>
-          <w:color w:val="005F65"/>
-          <w:sz w:val="20"/>
-          <w:szCs w:val="20"/>
-        </w:rPr>
-        <w:t xml:space="preserve">U.S. Army </w:t>
-      </w:r>
-      <w:r>
-        <w:rPr>
-          <w:b/>
-          <w:color w:val="005F65"/>
-          <w:sz w:val="20"/>
-          <w:szCs w:val="20"/>
-        </w:rPr>
-        <w:t>Sergeants Major Academy Student – El Paso, TX</w:t>
-      </w:r>
-      <w:r>
-        <w:rPr>
-          <w:b/>
-          <w:color w:val="005F65"/>
-          <w:sz w:val="20"/>
-          <w:szCs w:val="20"/>
-        </w:rPr>
-        <w:tab/>
-      </w:r>
-      <w:r>
-        <w:rPr>
-          <w:b/>
-          <w:color w:val="005F65"/>
-          <w:sz w:val="20"/>
-          <w:szCs w:val="20"/>
-        </w:rPr>
-        <w:tab/>
-      </w:r>
-      <w:r>
-        <w:rPr>
-          <w:b/>
-          <w:color w:val="005F65"/>
-          <w:sz w:val="20"/>
-          <w:szCs w:val="20"/>
-        </w:rPr>
-        <w:tab/>
-        <w:t xml:space="preserve">Aug 2022 </w:t>
-      </w:r>
-      <w:r>
-        <w:rPr>
-          <w:b/>
-          <w:color w:val="005F65"/>
-          <w:sz w:val="20"/>
-          <w:szCs w:val="20"/>
-        </w:rPr>
-        <w:t>–</w:t>
-      </w:r>
-      <w:r>
-        <w:rPr>
-          <w:b/>
-          <w:color w:val="005F65"/>
-          <w:sz w:val="20"/>
-          <w:szCs w:val="20"/>
-        </w:rPr>
-        <w:t xml:space="preserve"> Present</w:t>
+          <w:b/>
+          <w:color w:val="005F65"/>
+          <w:sz w:val="20"/>
+          <w:szCs w:val="20"/>
+          <w:lang w:val="en-US"/>
+        </w:rPr>
+      </w:pPr>
+      <w:r>
+        <w:rPr>
+          <w:b/>
+          <w:color w:val="005F65"/>
+          <w:sz w:val="20"/>
+          <w:szCs w:val="20"/>
+        </w:rPr>
+        <w:t>U.S. Army Sergeants Major Academy Student – El Paso, TX</w:t>
+      </w:r>
+      <w:r>
+        <w:rPr>
+          <w:b/>
+          <w:color w:val="005F65"/>
+          <w:sz w:val="20"/>
+          <w:szCs w:val="20"/>
+        </w:rPr>
+        <w:tab/>
+      </w:r>
+      <w:r>
+        <w:rPr>
+          <w:b/>
+          <w:color w:val="005F65"/>
+          <w:sz w:val="20"/>
+          <w:szCs w:val="20"/>
+        </w:rPr>
+        <w:tab/>
+      </w:r>
+      <w:r>
+        <w:rPr>
+          <w:b/>
+          <w:color w:val="005F65"/>
+          <w:sz w:val="20"/>
+          <w:szCs w:val="20"/>
+        </w:rPr>
+        <w:tab/>
+        <w:t>Aug 2022 – Present</w:t>
       </w:r>
     </w:p>
     <w:p>
@@ -1513,8 +1564,9 @@
           <w:sz w:val="18"/>
           <w:szCs w:val="18"/>
         </w:rPr>
+        <w:lastRenderedPageBreak/>
         <w:pict w14:anchorId="05ED98E9">
-          <v:rect id="_x0000_i1027" alt="" style="width:468pt;height:.05pt;mso-width-percent:0;mso-height-percent:0;mso-width-percent:0;mso-height-percent:0" o:hralign="center" o:hrstd="t" o:hr="t" fillcolor="#a0a0a0" stroked="f"/>
+          <v:rect id="_x0000_i1029" alt="" style="width:468pt;height:.05pt;mso-width-percent:0;mso-height-percent:0;mso-width-percent:0;mso-height-percent:0" o:hralign="center" o:hrstd="t" o:hr="t" fillcolor="#a0a0a0" stroked="f"/>
         </w:pict>
       </w:r>
     </w:p>
@@ -1533,7 +1585,6 @@
           <w:sz w:val="20"/>
           <w:szCs w:val="20"/>
         </w:rPr>
-        <w:lastRenderedPageBreak/>
         <w:t>Senior Data Analyst - San Antonio, TX</w:t>
       </w:r>
       <w:r>
@@ -1793,32 +1844,6 @@
       <w:pPr>
         <w:rPr>
           <w:color w:val="282828"/>
-          <w:sz w:val="16"/>
-          <w:szCs w:val="16"/>
-        </w:rPr>
-      </w:pPr>
-    </w:p>
-    <w:p>
-      <w:pPr>
-        <w:rPr>
-          <w:b/>
-          <w:sz w:val="20"/>
-          <w:szCs w:val="20"/>
-        </w:rPr>
-      </w:pPr>
-      <w:r>
-        <w:rPr>
-          <w:b/>
-          <w:sz w:val="20"/>
-          <w:szCs w:val="20"/>
-        </w:rPr>
-        <w:t>Leadership and Training Management Experience</w:t>
-      </w:r>
-    </w:p>
-    <w:p>
-      <w:pPr>
-        <w:rPr>
-          <w:color w:val="282828"/>
           <w:sz w:val="20"/>
           <w:szCs w:val="20"/>
         </w:rPr>
@@ -1830,7 +1855,7 @@
           <w:szCs w:val="18"/>
         </w:rPr>
         <w:pict w14:anchorId="05ED98EA">
-          <v:rect id="_x0000_i1026" alt="" style="width:468pt;height:.05pt;mso-width-percent:0;mso-height-percent:0;mso-width-percent:0;mso-height-percent:0" o:hralign="center" o:hrstd="t" o:hr="t" fillcolor="#a0a0a0" stroked="f"/>
+          <v:rect id="_x0000_i1028" alt="" style="width:468pt;height:.05pt;mso-width-percent:0;mso-height-percent:0;mso-width-percent:0;mso-height-percent:0" o:hralign="center" o:hrstd="t" o:hr="t" fillcolor="#a0a0a0" stroked="f"/>
         </w:pict>
       </w:r>
     </w:p>
@@ -2010,6 +2035,16 @@
           <w:szCs w:val="16"/>
         </w:rPr>
       </w:pPr>
+      <w:r>
+        <w:rPr>
+          <w:noProof/>
+          <w:sz w:val="18"/>
+          <w:szCs w:val="18"/>
+        </w:rPr>
+        <w:pict w14:anchorId="1DD4B47C">
+          <v:rect id="_x0000_i1027" alt="" style="width:468pt;height:.05pt;mso-width-percent:0;mso-height-percent:0;mso-width-percent:0;mso-height-percent:0" o:hralign="center" o:hrstd="t" o:hr="t" fillcolor="#a0a0a0" stroked="f"/>
+        </w:pict>
+      </w:r>
     </w:p>
     <w:p>
       <w:pPr>
@@ -2071,7 +2106,16 @@
           <w:szCs w:val="20"/>
         </w:rPr>
         <w:tab/>
-        <w:t>October 2004 - May 2018</w:t>
+      </w:r>
+      <w:r>
+        <w:rPr>
+          <w:b/>
+          <w:color w:val="005F65"/>
+          <w:sz w:val="20"/>
+          <w:szCs w:val="20"/>
+        </w:rPr>
+        <w:tab/>
+        <w:t>Oct 2004 - May 2018</w:t>
       </w:r>
     </w:p>
     <w:p>
@@ -2138,7 +2182,7 @@
           <w:szCs w:val="18"/>
         </w:rPr>
         <w:pict w14:anchorId="05ED98EB">
-          <v:rect id="_x0000_i1025" alt="" style="width:468pt;height:.05pt;mso-width-percent:0;mso-height-percent:0;mso-width-percent:0;mso-height-percent:0" o:hralign="center" o:hrstd="t" o:hr="t" fillcolor="#a0a0a0" stroked="f"/>
+          <v:rect id="_x0000_i1026" alt="" style="width:468pt;height:.05pt;mso-width-percent:0;mso-height-percent:0;mso-width-percent:0;mso-height-percent:0" o:hralign="center" o:hrstd="t" o:hr="t" fillcolor="#a0a0a0" stroked="f"/>
         </w:pict>
       </w:r>
     </w:p>
@@ -2343,6 +2387,7 @@
     <w:p>
       <w:pPr>
         <w:rPr>
+          <w:b/>
           <w:sz w:val="20"/>
           <w:szCs w:val="20"/>
         </w:rPr>
@@ -2354,6 +2399,24 @@
           <w:szCs w:val="20"/>
         </w:rPr>
         <w:t>Resources</w:t>
+      </w:r>
+    </w:p>
+    <w:p>
+      <w:pPr>
+        <w:rPr>
+          <w:sz w:val="20"/>
+          <w:szCs w:val="20"/>
+        </w:rPr>
+      </w:pPr>
+      <w:r>
+        <w:rPr>
+          <w:noProof/>
+          <w:sz w:val="18"/>
+          <w:szCs w:val="18"/>
+        </w:rPr>
+        <w:pict w14:anchorId="106C5E1D">
+          <v:rect id="_x0000_i1025" alt="" style="width:468pt;height:.05pt;mso-width-percent:0;mso-height-percent:0;mso-width-percent:0;mso-height-percent:0" o:hralign="center" o:hrstd="t" o:hr="t" fillcolor="#a0a0a0" stroked="f"/>
+        </w:pict>
       </w:r>
     </w:p>
     <w:p>
@@ -2480,8 +2543,10 @@
     <w:p>
       <w:pPr>
         <w:rPr>
-          <w:sz w:val="20"/>
-          <w:szCs w:val="20"/>
+          <w:color w:val="0000FF" w:themeColor="hyperlink"/>
+          <w:sz w:val="20"/>
+          <w:szCs w:val="20"/>
+          <w:u w:val="single"/>
         </w:rPr>
       </w:pPr>
       <w:hyperlink r:id="rId10" w:history="1">
@@ -2607,31 +2672,7 @@
             <w:sz w:val="20"/>
             <w:szCs w:val="20"/>
           </w:rPr>
-          <w:t xml:space="preserve">CompTIA </w:t>
-        </w:r>
-        <w:r>
-          <w:rPr>
-            <w:rStyle w:val="Hyperlink"/>
-            <w:sz w:val="20"/>
-            <w:szCs w:val="20"/>
-          </w:rPr>
-          <w:t>D</w:t>
-        </w:r>
-        <w:r>
-          <w:rPr>
-            <w:rStyle w:val="Hyperlink"/>
-            <w:sz w:val="20"/>
-            <w:szCs w:val="20"/>
-          </w:rPr>
-          <w:t>a</w:t>
-        </w:r>
-        <w:r>
-          <w:rPr>
-            <w:rStyle w:val="Hyperlink"/>
-            <w:sz w:val="20"/>
-            <w:szCs w:val="20"/>
-          </w:rPr>
-          <w:t>ta+</w:t>
+          <w:t>CompTIA Data+</w:t>
         </w:r>
         <w:r>
           <w:rPr>

</xml_diff>